<commit_message>
change db to sqlite
</commit_message>
<xml_diff>
--- a/selected_messages.docx
+++ b/selected_messages.docx
@@ -17,7 +17,714 @@
         <w:t xml:space="preserve"> </w:t>
       </w:r>
       <w:r>
-        <w:t xml:space="preserve">Không có gì! Mình rất vui vì đã giúp được bạn. Nếu bạn cần thêm ví dụ nào khác, hoặc có bất kỳ câu hỏi nào khác, cứ thoải mái hỏi mình nhé! Mình luôn sẵn sàng hỗ trợ bạn. 😊</w:t>
+        <w:t xml:space="preserve">Chào bạn! Để giúp bạn luyện tập về căn bậc hai, tôi xin đưa ra 3 câu hỏi ví dụ với các mức độ khác nhau, trình bày theo yêu cầu của bạn:</w:t>
+      </w:r>
+    </w:p>
+    <w:p>
+      <w:pPr>
+        <w:pStyle w:val="BodyText"/>
+      </w:pPr>
+      <w:r>
+        <w:rPr>
+          <w:b/>
+          <w:bCs/>
+        </w:rPr>
+        <w:t xml:space="preserve">Câu hỏi 1 (Mức độ cơ bản):</w:t>
+      </w:r>
+    </w:p>
+    <w:p>
+      <w:pPr>
+        <w:pStyle w:val="BodyText"/>
+      </w:pPr>
+      <w:r>
+        <w:t xml:space="preserve">Tính giá trị của biểu thức sau:</w:t>
+      </w:r>
+    </w:p>
+    <w:p>
+      <w:pPr>
+        <w:pStyle w:val="BodyText"/>
+      </w:pPr>
+      <m:oMath>
+        <m:rad>
+          <m:radPr>
+            <m:degHide m:val="on"/>
+          </m:radPr>
+          <m:deg/>
+          <m:e>
+            <m:r>
+              <m:t>49</m:t>
+            </m:r>
+          </m:e>
+        </m:rad>
+      </m:oMath>
+    </w:p>
+    <w:p>
+      <w:pPr>
+        <w:pStyle w:val="BodyText"/>
+      </w:pPr>
+      <w:r>
+        <w:rPr>
+          <w:b/>
+          <w:bCs/>
+        </w:rPr>
+        <w:t xml:space="preserve">Câu hỏi 2 (Mức độ trung bình):</w:t>
+      </w:r>
+    </w:p>
+    <w:p>
+      <w:pPr>
+        <w:pStyle w:val="BodyText"/>
+      </w:pPr>
+      <w:r>
+        <w:t xml:space="preserve">Rút gọn biểu thức sau:</w:t>
+      </w:r>
+    </w:p>
+    <w:p>
+      <w:pPr>
+        <w:pStyle w:val="BodyText"/>
+      </w:pPr>
+      <m:oMath>
+        <m:rad>
+          <m:radPr>
+            <m:degHide m:val="on"/>
+          </m:radPr>
+          <m:deg/>
+          <m:e>
+            <m:r>
+              <m:t>75</m:t>
+            </m:r>
+          </m:e>
+        </m:rad>
+      </m:oMath>
+    </w:p>
+    <w:p>
+      <w:pPr>
+        <w:pStyle w:val="BodyText"/>
+      </w:pPr>
+      <w:r>
+        <w:rPr>
+          <w:b/>
+          <w:bCs/>
+        </w:rPr>
+        <w:t xml:space="preserve">Câu hỏi 3 (Mức độ nâng cao hơn):</w:t>
+      </w:r>
+    </w:p>
+    <w:p>
+      <w:pPr>
+        <w:pStyle w:val="BodyText"/>
+      </w:pPr>
+      <w:r>
+        <w:t xml:space="preserve">Giải phương trình sau để tìm giá trị của</w:t>
+      </w:r>
+      <w:r>
+        <w:t xml:space="preserve"> </w:t>
+      </w:r>
+      <m:oMath>
+        <m:r>
+          <m:t>x</m:t>
+        </m:r>
+      </m:oMath>
+      <w:r>
+        <w:t xml:space="preserve">:</w:t>
+      </w:r>
+    </w:p>
+    <w:p>
+      <w:pPr>
+        <w:pStyle w:val="BodyText"/>
+      </w:pPr>
+      <m:oMath>
+        <m:rad>
+          <m:radPr>
+            <m:degHide m:val="on"/>
+          </m:radPr>
+          <m:deg/>
+          <m:e>
+            <m:r>
+              <m:t>2</m:t>
+            </m:r>
+            <m:r>
+              <m:t>x</m:t>
+            </m:r>
+            <m:r>
+              <m:rPr>
+                <m:sty m:val="p"/>
+              </m:rPr>
+              <m:t>−</m:t>
+            </m:r>
+            <m:r>
+              <m:t>1</m:t>
+            </m:r>
+          </m:e>
+        </m:rad>
+        <m:r>
+          <m:rPr>
+            <m:sty m:val="p"/>
+          </m:rPr>
+          <m:t>=</m:t>
+        </m:r>
+        <m:r>
+          <m:t>3</m:t>
+        </m:r>
+      </m:oMath>
+    </w:p>
+    <w:p>
+      <w:pPr>
+        <w:pStyle w:val="BodyText"/>
+      </w:pPr>
+      <w:r>
+        <w:t xml:space="preserve">Bạn hãy thử sức giải các bài tập này nhé. Nếu bạn cần đáp án hoặc hướng dẫn giải chi tiết, đừng ngần ngại hỏi tôi!</w:t>
+      </w:r>
+    </w:p>
+    <w:p>
+      <w:pPr>
+        <w:pStyle w:val="BodyText"/>
+      </w:pPr>
+      <w:r>
+        <w:rPr>
+          <w:b/>
+          <w:bCs/>
+        </w:rPr>
+        <w:t xml:space="preserve">Câu 2.</w:t>
+      </w:r>
+      <w:r>
+        <w:t xml:space="preserve"> </w:t>
+      </w:r>
+      <w:r>
+        <w:t xml:space="preserve">Mã MathType bạn muốn dùng để làm gì vậy? Bạn muốn:</w:t>
+      </w:r>
+    </w:p>
+    <w:p>
+      <w:pPr>
+        <w:pStyle w:val="Compact"/>
+        <w:numPr>
+          <w:ilvl w:val="0"/>
+          <w:numId w:val="1001"/>
+        </w:numPr>
+      </w:pPr>
+      <w:r>
+        <w:rPr>
+          <w:b/>
+          <w:bCs/>
+        </w:rPr>
+        <w:t xml:space="preserve">Viết công thức toán học bằng mã MathType để sử dụng ở đâu đó?</w:t>
+      </w:r>
+      <w:r>
+        <w:t xml:space="preserve"> </w:t>
+      </w:r>
+      <w:r>
+        <w:t xml:space="preserve">(Ví dụ: chèn vào Word, PowerPoint, diễn đàn trực tuyến…)</w:t>
+      </w:r>
+    </w:p>
+    <w:p>
+      <w:pPr>
+        <w:pStyle w:val="Compact"/>
+        <w:numPr>
+          <w:ilvl w:val="0"/>
+          <w:numId w:val="1001"/>
+        </w:numPr>
+      </w:pPr>
+      <w:r>
+        <w:rPr>
+          <w:b/>
+          <w:bCs/>
+        </w:rPr>
+        <w:t xml:space="preserve">Hiểu cách mã hóa công thức toán học theo kiểu MathType?</w:t>
+      </w:r>
+    </w:p>
+    <w:p>
+      <w:pPr>
+        <w:pStyle w:val="Compact"/>
+        <w:numPr>
+          <w:ilvl w:val="0"/>
+          <w:numId w:val="1001"/>
+        </w:numPr>
+      </w:pPr>
+      <w:r>
+        <w:rPr>
+          <w:b/>
+          <w:bCs/>
+        </w:rPr>
+        <w:t xml:space="preserve">Bạn đang muốn tôi trình bày lời giải toán học bằng mã kiểu MathType?</w:t>
+      </w:r>
+    </w:p>
+    <w:p>
+      <w:pPr>
+        <w:pStyle w:val="FirstParagraph"/>
+      </w:pPr>
+      <w:r>
+        <w:rPr>
+          <w:b/>
+          <w:bCs/>
+        </w:rPr>
+        <w:t xml:space="preserve">Nếu bạn muốn viết công thức toán học bằng mã MathType</w:t>
+      </w:r>
+      <w:r>
+        <w:t xml:space="preserve">, thì thực tế là</w:t>
+      </w:r>
+      <w:r>
+        <w:t xml:space="preserve"> </w:t>
+      </w:r>
+      <w:r>
+        <w:rPr>
+          <w:b/>
+          <w:bCs/>
+        </w:rPr>
+        <w:t xml:space="preserve">không có một</w:t>
+      </w:r>
+      <w:r>
+        <w:rPr>
+          <w:b/>
+          <w:bCs/>
+        </w:rPr>
+        <w:t xml:space="preserve"> </w:t>
+      </w:r>
+      <w:r>
+        <w:rPr>
+          <w:b/>
+          <w:bCs/>
+        </w:rPr>
+        <w:t xml:space="preserve">“mã”</w:t>
+      </w:r>
+      <w:r>
+        <w:rPr>
+          <w:b/>
+          <w:bCs/>
+        </w:rPr>
+        <w:t xml:space="preserve"> </w:t>
+      </w:r>
+      <w:r>
+        <w:rPr>
+          <w:b/>
+          <w:bCs/>
+        </w:rPr>
+        <w:t xml:space="preserve">MathType đơn thuần</w:t>
+      </w:r>
+      <w:r>
+        <w:t xml:space="preserve"> </w:t>
+      </w:r>
+      <w:r>
+        <w:t xml:space="preserve">mà bạn có thể copy-paste trực tiếp như mã lập trình. MathType là một phần mềm soạn thảo công thức toán học trực quan. Bạn sử dụng giao diện đồ họa của MathType để xây dựng công thức, và sau đó MathType sẽ tạo ra các định dạng khác nhau để bạn có thể sử dụng công thức đó ở các nơi khác nhau.</w:t>
+      </w:r>
+    </w:p>
+    <w:p>
+      <w:pPr>
+        <w:pStyle w:val="BodyText"/>
+      </w:pPr>
+      <w:r>
+        <w:rPr>
+          <w:b/>
+          <w:bCs/>
+        </w:rPr>
+        <w:t xml:space="preserve">Tôi có thể giúp bạn hiểu cách biểu diễn công thức toán học theo kiểu MathType (tương tự như LaTeX), và có thể giúp bạn</w:t>
+      </w:r>
+      <w:r>
+        <w:rPr>
+          <w:b/>
+          <w:bCs/>
+        </w:rPr>
+        <w:t xml:space="preserve"> </w:t>
+      </w:r>
+      <w:r>
+        <w:rPr>
+          <w:b/>
+          <w:bCs/>
+        </w:rPr>
+        <w:t xml:space="preserve">“mã hóa”</w:t>
+      </w:r>
+      <w:r>
+        <w:rPr>
+          <w:b/>
+          <w:bCs/>
+        </w:rPr>
+        <w:t xml:space="preserve"> </w:t>
+      </w:r>
+      <w:r>
+        <w:rPr>
+          <w:b/>
+          <w:bCs/>
+        </w:rPr>
+        <w:t xml:space="preserve">một số công thức đơn giản bằng cách sử dụng các ký hiệu văn bản phổ biến.</w:t>
+      </w:r>
+    </w:p>
+    <w:p>
+      <w:pPr>
+        <w:pStyle w:val="BodyText"/>
+      </w:pPr>
+      <w:r>
+        <w:rPr>
+          <w:b/>
+          <w:bCs/>
+        </w:rPr>
+        <w:t xml:space="preserve">Ví dụ:</w:t>
+      </w:r>
+    </w:p>
+    <w:p>
+      <w:pPr>
+        <w:pStyle w:val="Compact"/>
+        <w:numPr>
+          <w:ilvl w:val="0"/>
+          <w:numId w:val="1002"/>
+        </w:numPr>
+      </w:pPr>
+      <w:r>
+        <w:rPr>
+          <w:b/>
+          <w:bCs/>
+        </w:rPr>
+        <w:t xml:space="preserve">Phân số:</w:t>
+      </w:r>
+      <w:r>
+        <w:t xml:space="preserve"> </w:t>
+      </w:r>
+      <w:r>
+        <w:t xml:space="preserve">Trong MathType, bạn dùng nút phân số. Tôi có thể biểu diễn nó bằng ký hiệu</w:t>
+      </w:r>
+      <w:r>
+        <w:t xml:space="preserve"> </w:t>
+      </w:r>
+      <w:r>
+        <w:rPr>
+          <w:rStyle w:val="VerbatimChar"/>
+        </w:rPr>
+        <w:t xml:space="preserve">/</w:t>
+      </w:r>
+      <w:r>
+        <w:t xml:space="preserve"> </w:t>
+      </w:r>
+      <w:r>
+        <w:t xml:space="preserve">hoặc dùng cấu trúc</w:t>
+      </w:r>
+      <w:r>
+        <w:t xml:space="preserve"> </w:t>
+      </w:r>
+      <w:r>
+        <w:rPr>
+          <w:rStyle w:val="VerbatimChar"/>
+        </w:rPr>
+        <w:t xml:space="preserve">\frac{tử}{mẫu}</w:t>
+      </w:r>
+      <w:r>
+        <w:t xml:space="preserve"> </w:t>
+      </w:r>
+      <w:r>
+        <w:t xml:space="preserve">(kiểu LaTeX). Ví dụ:</w:t>
+      </w:r>
+      <w:r>
+        <w:t xml:space="preserve"> </w:t>
+      </w:r>
+      <w:r>
+        <w:rPr>
+          <w:rStyle w:val="VerbatimChar"/>
+        </w:rPr>
+        <w:t xml:space="preserve">(a+b)/c</w:t>
+      </w:r>
+      <w:r>
+        <w:t xml:space="preserve"> </w:t>
+      </w:r>
+      <w:r>
+        <w:t xml:space="preserve">hoặc</w:t>
+      </w:r>
+      <w:r>
+        <w:t xml:space="preserve"> </w:t>
+      </w:r>
+      <w:r>
+        <w:rPr>
+          <w:rStyle w:val="VerbatimChar"/>
+        </w:rPr>
+        <w:t xml:space="preserve">\frac{a+b}{c}</w:t>
+      </w:r>
+    </w:p>
+    <w:p>
+      <w:pPr>
+        <w:pStyle w:val="Compact"/>
+        <w:numPr>
+          <w:ilvl w:val="0"/>
+          <w:numId w:val="1002"/>
+        </w:numPr>
+      </w:pPr>
+      <w:r>
+        <w:rPr>
+          <w:b/>
+          <w:bCs/>
+        </w:rPr>
+        <w:t xml:space="preserve">Căn bậc hai:</w:t>
+      </w:r>
+      <w:r>
+        <w:t xml:space="preserve"> </w:t>
+      </w:r>
+      <w:r>
+        <w:t xml:space="preserve">Trong MathType, bạn dùng nút căn bậc hai. Tôi có thể dùng</w:t>
+      </w:r>
+      <w:r>
+        <w:t xml:space="preserve"> </w:t>
+      </w:r>
+      <w:r>
+        <w:rPr>
+          <w:rStyle w:val="VerbatimChar"/>
+        </w:rPr>
+        <w:t xml:space="preserve">sqrt(x)</w:t>
+      </w:r>
+      <w:r>
+        <w:t xml:space="preserve"> </w:t>
+      </w:r>
+      <w:r>
+        <w:t xml:space="preserve">hoặc</w:t>
+      </w:r>
+      <w:r>
+        <w:t xml:space="preserve"> </w:t>
+      </w:r>
+      <w:r>
+        <w:rPr>
+          <w:rStyle w:val="VerbatimChar"/>
+        </w:rPr>
+        <w:t xml:space="preserve">\sqrt{x}</w:t>
+      </w:r>
+      <w:r>
+        <w:t xml:space="preserve">. Ví dụ:</w:t>
+      </w:r>
+      <w:r>
+        <w:t xml:space="preserve"> </w:t>
+      </w:r>
+      <w:r>
+        <w:rPr>
+          <w:rStyle w:val="VerbatimChar"/>
+        </w:rPr>
+        <w:t xml:space="preserve">sqrt(x+1)</w:t>
+      </w:r>
+      <w:r>
+        <w:t xml:space="preserve"> </w:t>
+      </w:r>
+      <w:r>
+        <w:t xml:space="preserve">hoặc</w:t>
+      </w:r>
+      <w:r>
+        <w:t xml:space="preserve"> </w:t>
+      </w:r>
+      <w:r>
+        <w:rPr>
+          <w:rStyle w:val="VerbatimChar"/>
+        </w:rPr>
+        <w:t xml:space="preserve">\sqrt{x+1}</w:t>
+      </w:r>
+    </w:p>
+    <w:p>
+      <w:pPr>
+        <w:pStyle w:val="Compact"/>
+        <w:numPr>
+          <w:ilvl w:val="0"/>
+          <w:numId w:val="1002"/>
+        </w:numPr>
+      </w:pPr>
+      <w:r>
+        <w:rPr>
+          <w:b/>
+          <w:bCs/>
+        </w:rPr>
+        <w:t xml:space="preserve">Mũ:</w:t>
+      </w:r>
+      <w:r>
+        <w:t xml:space="preserve"> </w:t>
+      </w:r>
+      <w:r>
+        <w:t xml:space="preserve">Trong MathType, bạn dùng nút mũ. Tôi có thể dùng</w:t>
+      </w:r>
+      <w:r>
+        <w:t xml:space="preserve"> </w:t>
+      </w:r>
+      <w:r>
+        <w:rPr>
+          <w:rStyle w:val="VerbatimChar"/>
+        </w:rPr>
+        <w:t xml:space="preserve">^</w:t>
+      </w:r>
+      <w:r>
+        <w:t xml:space="preserve">. Ví dụ:</w:t>
+      </w:r>
+      <w:r>
+        <w:t xml:space="preserve"> </w:t>
+      </w:r>
+      <w:r>
+        <w:rPr>
+          <w:rStyle w:val="VerbatimChar"/>
+        </w:rPr>
+        <w:t xml:space="preserve">x^2</w:t>
+      </w:r>
+      <w:r>
+        <w:t xml:space="preserve"> </w:t>
+      </w:r>
+      <w:r>
+        <w:t xml:space="preserve">hoặc</w:t>
+      </w:r>
+      <w:r>
+        <w:t xml:space="preserve"> </w:t>
+      </w:r>
+      <w:r>
+        <w:rPr>
+          <w:rStyle w:val="VerbatimChar"/>
+        </w:rPr>
+        <w:t xml:space="preserve">x^{2}</w:t>
+      </w:r>
+    </w:p>
+    <w:p>
+      <w:pPr>
+        <w:pStyle w:val="Compact"/>
+        <w:numPr>
+          <w:ilvl w:val="0"/>
+          <w:numId w:val="1002"/>
+        </w:numPr>
+      </w:pPr>
+      <w:r>
+        <w:rPr>
+          <w:b/>
+          <w:bCs/>
+        </w:rPr>
+        <w:t xml:space="preserve">Chỉ số dưới:</w:t>
+      </w:r>
+      <w:r>
+        <w:t xml:space="preserve"> </w:t>
+      </w:r>
+      <w:r>
+        <w:t xml:space="preserve">Trong MathType, bạn dùng nút chỉ số dưới. Tôi có thể dùng</w:t>
+      </w:r>
+      <w:r>
+        <w:t xml:space="preserve"> </w:t>
+      </w:r>
+      <w:r>
+        <w:rPr>
+          <w:rStyle w:val="VerbatimChar"/>
+        </w:rPr>
+        <w:t xml:space="preserve">_</w:t>
+      </w:r>
+      <w:r>
+        <w:t xml:space="preserve">. Ví dụ:</w:t>
+      </w:r>
+      <w:r>
+        <w:t xml:space="preserve"> </w:t>
+      </w:r>
+      <w:r>
+        <w:rPr>
+          <w:rStyle w:val="VerbatimChar"/>
+        </w:rPr>
+        <w:t xml:space="preserve">x_i</w:t>
+      </w:r>
+      <w:r>
+        <w:t xml:space="preserve"> </w:t>
+      </w:r>
+      <w:r>
+        <w:t xml:space="preserve">hoặc</w:t>
+      </w:r>
+      <w:r>
+        <w:t xml:space="preserve"> </w:t>
+      </w:r>
+      <w:r>
+        <w:rPr>
+          <w:rStyle w:val="VerbatimChar"/>
+        </w:rPr>
+        <w:t xml:space="preserve">x_{i}</w:t>
+      </w:r>
+    </w:p>
+    <w:p>
+      <w:pPr>
+        <w:pStyle w:val="FirstParagraph"/>
+      </w:pPr>
+      <w:r>
+        <w:rPr>
+          <w:b/>
+          <w:bCs/>
+        </w:rPr>
+        <w:t xml:space="preserve">Để tôi giúp bạn tốt hơn, bạn có thể cho tôi biết cụ thể hơn bạn muốn làm gì với</w:t>
+      </w:r>
+      <w:r>
+        <w:rPr>
+          <w:b/>
+          <w:bCs/>
+        </w:rPr>
+        <w:t xml:space="preserve"> </w:t>
+      </w:r>
+      <w:r>
+        <w:rPr>
+          <w:b/>
+          <w:bCs/>
+        </w:rPr>
+        <w:t xml:space="preserve">“mã MathType”</w:t>
+      </w:r>
+      <w:r>
+        <w:rPr>
+          <w:b/>
+          <w:bCs/>
+        </w:rPr>
+        <w:t xml:space="preserve"> </w:t>
+      </w:r>
+      <w:r>
+        <w:rPr>
+          <w:b/>
+          <w:bCs/>
+        </w:rPr>
+        <w:t xml:space="preserve">không?</w:t>
+      </w:r>
+    </w:p>
+    <w:p>
+      <w:pPr>
+        <w:pStyle w:val="BodyText"/>
+      </w:pPr>
+      <w:r>
+        <w:rPr>
+          <w:b/>
+          <w:bCs/>
+        </w:rPr>
+        <w:t xml:space="preserve">Ví dụ:</w:t>
+      </w:r>
+    </w:p>
+    <w:p>
+      <w:pPr>
+        <w:pStyle w:val="Compact"/>
+        <w:numPr>
+          <w:ilvl w:val="0"/>
+          <w:numId w:val="1003"/>
+        </w:numPr>
+      </w:pPr>
+      <w:r>
+        <w:t xml:space="preserve">Bạn có thể cho tôi một công thức toán học bạn muốn</w:t>
+      </w:r>
+      <w:r>
+        <w:t xml:space="preserve"> </w:t>
+      </w:r>
+      <w:r>
+        <w:t xml:space="preserve">“mã hóa”</w:t>
+      </w:r>
+      <w:r>
+        <w:t xml:space="preserve"> </w:t>
+      </w:r>
+      <w:r>
+        <w:t xml:space="preserve">theo kiểu MathType.</w:t>
+      </w:r>
+    </w:p>
+    <w:p>
+      <w:pPr>
+        <w:pStyle w:val="Compact"/>
+        <w:numPr>
+          <w:ilvl w:val="0"/>
+          <w:numId w:val="1003"/>
+        </w:numPr>
+      </w:pPr>
+      <w:r>
+        <w:t xml:space="preserve">Bạn có thể hỏi về cách biểu diễn một ký hiệu toán học cụ thể bằng</w:t>
+      </w:r>
+      <w:r>
+        <w:t xml:space="preserve"> </w:t>
+      </w:r>
+      <w:r>
+        <w:t xml:space="preserve">“mã”</w:t>
+      </w:r>
+      <w:r>
+        <w:t xml:space="preserve">.</w:t>
+      </w:r>
+    </w:p>
+    <w:p>
+      <w:pPr>
+        <w:pStyle w:val="FirstParagraph"/>
+      </w:pPr>
+      <w:r>
+        <w:t xml:space="preserve">Hãy cho tôi biết bạn cần gì cụ thể hơn nhé!</w:t>
       </w:r>
     </w:p>
     <w:sectPr>
@@ -130,8 +837,232 @@
       </w:pPr>
     </w:lvl>
   </w:abstractNum>
+  <w:abstractNum w:abstractNumId="99411">
+    <w:nsid w:val="00A99411"/>
+    <w:multiLevelType w:val="multilevel"/>
+    <w:lvl w:ilvl="0">
+      <w:start w:val="1"/>
+      <w:numFmt w:val="decimal"/>
+      <w:lvlText w:val="%1."/>
+      <w:lvlJc w:val="left"/>
+      <w:pPr>
+        <w:ind w:left="720" w:hanging="360"/>
+      </w:pPr>
+    </w:lvl>
+    <w:lvl w:ilvl="1">
+      <w:start w:val="1"/>
+      <w:numFmt w:val="decimal"/>
+      <w:lvlText w:val="%2."/>
+      <w:lvlJc w:val="left"/>
+      <w:pPr>
+        <w:ind w:left="1440" w:hanging="360"/>
+      </w:pPr>
+    </w:lvl>
+    <w:lvl w:ilvl="2">
+      <w:start w:val="1"/>
+      <w:numFmt w:val="decimal"/>
+      <w:lvlText w:val="%3."/>
+      <w:lvlJc w:val="left"/>
+      <w:pPr>
+        <w:ind w:left="2160" w:hanging="360"/>
+      </w:pPr>
+    </w:lvl>
+    <w:lvl w:ilvl="3">
+      <w:start w:val="1"/>
+      <w:numFmt w:val="decimal"/>
+      <w:lvlText w:val="%4."/>
+      <w:lvlJc w:val="left"/>
+      <w:pPr>
+        <w:ind w:left="2880" w:hanging="360"/>
+      </w:pPr>
+    </w:lvl>
+    <w:lvl w:ilvl="4">
+      <w:start w:val="1"/>
+      <w:numFmt w:val="decimal"/>
+      <w:lvlText w:val="%5."/>
+      <w:lvlJc w:val="left"/>
+      <w:pPr>
+        <w:ind w:left="3600" w:hanging="360"/>
+      </w:pPr>
+    </w:lvl>
+    <w:lvl w:ilvl="5">
+      <w:start w:val="1"/>
+      <w:numFmt w:val="decimal"/>
+      <w:lvlText w:val="%6."/>
+      <w:lvlJc w:val="left"/>
+      <w:pPr>
+        <w:ind w:left="4320" w:hanging="360"/>
+      </w:pPr>
+    </w:lvl>
+    <w:lvl w:ilvl="6">
+      <w:start w:val="1"/>
+      <w:numFmt w:val="decimal"/>
+      <w:lvlText w:val="%7."/>
+      <w:lvlJc w:val="left"/>
+      <w:pPr>
+        <w:ind w:left="5040" w:hanging="360"/>
+      </w:pPr>
+    </w:lvl>
+    <w:lvl w:ilvl="7">
+      <w:start w:val="1"/>
+      <w:numFmt w:val="decimal"/>
+      <w:lvlText w:val="%8."/>
+      <w:lvlJc w:val="left"/>
+      <w:pPr>
+        <w:ind w:left="5760" w:hanging="360"/>
+      </w:pPr>
+    </w:lvl>
+    <w:lvl w:ilvl="8">
+      <w:start w:val="1"/>
+      <w:numFmt w:val="decimal"/>
+      <w:lvlText w:val="%9."/>
+      <w:lvlJc w:val="left"/>
+      <w:pPr>
+        <w:ind w:left="6480" w:hanging="360"/>
+      </w:pPr>
+    </w:lvl>
+  </w:abstractNum>
+  <w:abstractNum w:abstractNumId="991">
+    <w:nsid w:val="0000A991"/>
+    <w:multiLevelType w:val="multilevel"/>
+    <w:lvl w:ilvl="0">
+      <w:numFmt w:val="bullet"/>
+      <w:lvlText w:val=""/>
+      <w:lvlJc w:val="left"/>
+      <w:pPr>
+        <w:ind w:left="720" w:hanging="360"/>
+      </w:pPr>
+      <w:rPr>
+        <w:rFonts w:ascii="Symbol" w:hAnsi="Symbol" w:cs="Symbol" w:hint="default"/>
+      </w:rPr>
+    </w:lvl>
+    <w:lvl w:ilvl="1">
+      <w:numFmt w:val="bullet"/>
+      <w:lvlText w:val="o"/>
+      <w:lvlJc w:val="left"/>
+      <w:pPr>
+        <w:ind w:left="1440" w:hanging="360"/>
+      </w:pPr>
+      <w:rPr>
+        <w:rFonts w:ascii="Courier New" w:hAnsi="Courier New" w:cs="Courier New" w:hint="default"/>
+      </w:rPr>
+    </w:lvl>
+    <w:lvl w:ilvl="2">
+      <w:numFmt w:val="bullet"/>
+      <w:lvlText w:val=""/>
+      <w:lvlJc w:val="left"/>
+      <w:pPr>
+        <w:ind w:left="2160" w:hanging="360"/>
+      </w:pPr>
+      <w:rPr>
+        <w:rFonts w:ascii="Wingdings" w:hAnsi="Wingdings" w:cs="Wingdings" w:hint="default"/>
+      </w:rPr>
+    </w:lvl>
+    <w:lvl w:ilvl="3">
+      <w:numFmt w:val="bullet"/>
+      <w:lvlText w:val=""/>
+      <w:lvlJc w:val="left"/>
+      <w:pPr>
+        <w:ind w:left="2880" w:hanging="360"/>
+      </w:pPr>
+      <w:rPr>
+        <w:rFonts w:ascii="Symbol" w:hAnsi="Symbol" w:cs="Symbol" w:hint="default"/>
+      </w:rPr>
+    </w:lvl>
+    <w:lvl w:ilvl="4">
+      <w:numFmt w:val="bullet"/>
+      <w:lvlText w:val="o"/>
+      <w:lvlJc w:val="left"/>
+      <w:pPr>
+        <w:ind w:left="3600" w:hanging="360"/>
+      </w:pPr>
+      <w:rPr>
+        <w:rFonts w:ascii="Courier New" w:hAnsi="Courier New" w:cs="Courier New" w:hint="default"/>
+      </w:rPr>
+    </w:lvl>
+    <w:lvl w:ilvl="5">
+      <w:numFmt w:val="bullet"/>
+      <w:lvlText w:val=""/>
+      <w:lvlJc w:val="left"/>
+      <w:pPr>
+        <w:ind w:left="4320" w:hanging="360"/>
+      </w:pPr>
+      <w:rPr>
+        <w:rFonts w:ascii="Wingdings" w:hAnsi="Wingdings" w:cs="Wingdings" w:hint="default"/>
+      </w:rPr>
+    </w:lvl>
+    <w:lvl w:ilvl="6">
+      <w:numFmt w:val="bullet"/>
+      <w:lvlText w:val=""/>
+      <w:lvlJc w:val="left"/>
+      <w:pPr>
+        <w:ind w:left="5040" w:hanging="360"/>
+      </w:pPr>
+      <w:rPr>
+        <w:rFonts w:ascii="Symbol" w:hAnsi="Symbol" w:cs="Symbol" w:hint="default"/>
+      </w:rPr>
+    </w:lvl>
+    <w:lvl w:ilvl="7">
+      <w:numFmt w:val="bullet"/>
+      <w:lvlText w:val="o"/>
+      <w:lvlJc w:val="left"/>
+      <w:pPr>
+        <w:ind w:left="5760" w:hanging="360"/>
+      </w:pPr>
+      <w:rPr>
+        <w:rFonts w:ascii="Courier New" w:hAnsi="Courier New" w:cs="Courier New" w:hint="default"/>
+      </w:rPr>
+    </w:lvl>
+    <w:lvl w:ilvl="8">
+      <w:numFmt w:val="bullet"/>
+      <w:lvlText w:val=""/>
+      <w:lvlJc w:val="left"/>
+      <w:pPr>
+        <w:ind w:left="6480" w:hanging="360"/>
+      </w:pPr>
+      <w:rPr>
+        <w:rFonts w:ascii="Wingdings" w:hAnsi="Wingdings" w:cs="Wingdings" w:hint="default"/>
+      </w:rPr>
+    </w:lvl>
+  </w:abstractNum>
   <w:num w:numId="1000">
     <w:abstractNumId w:val="990"/>
+  </w:num>
+  <w:num w:numId="1001">
+    <w:abstractNumId w:val="99411"/>
+    <w:lvlOverride w:ilvl="0">
+      <w:startOverride w:val="1"/>
+    </w:lvlOverride>
+    <w:lvlOverride w:ilvl="1">
+      <w:startOverride w:val="1"/>
+    </w:lvlOverride>
+    <w:lvlOverride w:ilvl="2">
+      <w:startOverride w:val="1"/>
+    </w:lvlOverride>
+    <w:lvlOverride w:ilvl="3">
+      <w:startOverride w:val="1"/>
+    </w:lvlOverride>
+    <w:lvlOverride w:ilvl="4">
+      <w:startOverride w:val="1"/>
+    </w:lvlOverride>
+    <w:lvlOverride w:ilvl="5">
+      <w:startOverride w:val="1"/>
+    </w:lvlOverride>
+    <w:lvlOverride w:ilvl="6">
+      <w:startOverride w:val="1"/>
+    </w:lvlOverride>
+    <w:lvlOverride w:ilvl="7">
+      <w:startOverride w:val="1"/>
+    </w:lvlOverride>
+    <w:lvlOverride w:ilvl="8">
+      <w:startOverride w:val="1"/>
+    </w:lvlOverride>
+  </w:num>
+  <w:num w:numId="1002">
+    <w:abstractNumId w:val="991"/>
+  </w:num>
+  <w:num w:numId="1003">
+    <w:abstractNumId w:val="991"/>
   </w:num>
 </w:numbering>
 </file>

</xml_diff>